<commit_message>
Update Phase Status Assessment
</commit_message>
<xml_diff>
--- a/Documentation/ITC309 Software Development Project 2/Programmer Manual/Programmer Manual 12.1.docx
+++ b/Documentation/ITC309 Software Development Project 2/Programmer Manual/Programmer Manual 12.1.docx
@@ -1404,25 +1404,23 @@
         </w:rPr>
         <w:t xml:space="preserve"> client of Java EE platform services.</w:t>
       </w:r>
-      <w:bookmarkStart w:id="5" w:name="_GoBack"/>
+    </w:p>
+    <w:p>
+      <w:pPr>
+        <w:pStyle w:val="Heading2"/>
+        <w:jc w:val="both"/>
+        <w:rPr>
+          <w:rFonts w:ascii="Calibri" w:hAnsi="Calibri" w:cs="Calibri"/>
+        </w:rPr>
+      </w:pPr>
+      <w:bookmarkStart w:id="5" w:name="_Toc527370502"/>
+      <w:r>
+        <w:rPr>
+          <w:rFonts w:ascii="Calibri" w:hAnsi="Calibri" w:cs="Calibri"/>
+        </w:rPr>
+        <w:t>Tools</w:t>
+      </w:r>
       <w:bookmarkEnd w:id="5"/>
-    </w:p>
-    <w:p>
-      <w:pPr>
-        <w:pStyle w:val="Heading2"/>
-        <w:jc w:val="both"/>
-        <w:rPr>
-          <w:rFonts w:ascii="Calibri" w:hAnsi="Calibri" w:cs="Calibri"/>
-        </w:rPr>
-      </w:pPr>
-      <w:bookmarkStart w:id="6" w:name="_Toc527370502"/>
-      <w:r>
-        <w:rPr>
-          <w:rFonts w:ascii="Calibri" w:hAnsi="Calibri" w:cs="Calibri"/>
-        </w:rPr>
-        <w:t>Tools</w:t>
-      </w:r>
-      <w:bookmarkEnd w:id="6"/>
     </w:p>
     <w:p>
       <w:pPr>
@@ -1761,7 +1759,7 @@
           <w:szCs w:val="40"/>
         </w:rPr>
       </w:pPr>
-      <w:bookmarkStart w:id="7" w:name="_Toc527370503"/>
+      <w:bookmarkStart w:id="6" w:name="_Toc527370503"/>
       <w:r>
         <w:rPr>
           <w:rFonts w:ascii="Calibri" w:hAnsi="Calibri" w:cs="Calibri"/>
@@ -1771,24 +1769,24 @@
         </w:rPr>
         <w:t>APPLICATION ARCHITECTURE</w:t>
       </w:r>
+      <w:bookmarkEnd w:id="6"/>
+    </w:p>
+    <w:p>
+      <w:pPr>
+        <w:pStyle w:val="Heading2"/>
+        <w:jc w:val="both"/>
+        <w:rPr>
+          <w:rFonts w:ascii="Calibri" w:hAnsi="Calibri" w:cs="Calibri"/>
+        </w:rPr>
+      </w:pPr>
+      <w:bookmarkStart w:id="7" w:name="_Toc527370504"/>
+      <w:r>
+        <w:rPr>
+          <w:rFonts w:ascii="Calibri" w:hAnsi="Calibri" w:cs="Calibri"/>
+        </w:rPr>
+        <w:t>Layer or architectural framework</w:t>
+      </w:r>
       <w:bookmarkEnd w:id="7"/>
-    </w:p>
-    <w:p>
-      <w:pPr>
-        <w:pStyle w:val="Heading2"/>
-        <w:jc w:val="both"/>
-        <w:rPr>
-          <w:rFonts w:ascii="Calibri" w:hAnsi="Calibri" w:cs="Calibri"/>
-        </w:rPr>
-      </w:pPr>
-      <w:bookmarkStart w:id="8" w:name="_Toc527370504"/>
-      <w:r>
-        <w:rPr>
-          <w:rFonts w:ascii="Calibri" w:hAnsi="Calibri" w:cs="Calibri"/>
-        </w:rPr>
-        <w:t>Layer or architectural framework</w:t>
-      </w:r>
-      <w:bookmarkEnd w:id="8"/>
     </w:p>
     <w:p>
       <w:pPr>
@@ -2777,14 +2775,14 @@
           <w:rFonts w:ascii="Calibri" w:hAnsi="Calibri" w:cs="Calibri"/>
         </w:rPr>
       </w:pPr>
-      <w:bookmarkStart w:id="9" w:name="_Toc527370505"/>
+      <w:bookmarkStart w:id="8" w:name="_Toc527370505"/>
       <w:r>
         <w:rPr>
           <w:rFonts w:ascii="Calibri" w:hAnsi="Calibri" w:cs="Calibri"/>
         </w:rPr>
         <w:t>Architectural View</w:t>
       </w:r>
-      <w:bookmarkEnd w:id="9"/>
+      <w:bookmarkEnd w:id="8"/>
     </w:p>
     <w:p>
       <w:pPr>
@@ -2951,17 +2949,18 @@
           <w:rFonts w:ascii="Calibri" w:hAnsi="Calibri" w:cs="Calibri"/>
         </w:rPr>
       </w:pPr>
+      <w:bookmarkStart w:id="9" w:name="_GoBack"/>
+      <w:bookmarkEnd w:id="9"/>
       <w:r>
         <w:rPr>
           <w:rFonts w:ascii="Calibri" w:hAnsi="Calibri" w:cs="Calibri"/>
           <w:noProof/>
         </w:rPr>
-        <w:lastRenderedPageBreak/>
         <w:drawing>
-          <wp:inline distT="0" distB="0" distL="0" distR="0" wp14:anchorId="5811990B" wp14:editId="7D1299BF">
-            <wp:extent cx="4762500" cy="6708254"/>
+          <wp:inline distT="0" distB="0" distL="0" distR="0" wp14:anchorId="3EFE9FC3" wp14:editId="4838BF1A">
+            <wp:extent cx="3810000" cy="4940300"/>
             <wp:effectExtent l="0" t="0" r="0" b="0"/>
-            <wp:docPr id="11" name="Picture 11"/>
+            <wp:docPr id="10" name="Picture 10"/>
             <wp:cNvGraphicFramePr>
               <a:graphicFrameLocks xmlns:a="http://schemas.openxmlformats.org/drawingml/2006/main" noChangeAspect="1"/>
             </wp:cNvGraphicFramePr>
@@ -2969,7 +2968,7 @@
               <a:graphicData uri="http://schemas.openxmlformats.org/drawingml/2006/picture">
                 <pic:pic xmlns:pic="http://schemas.openxmlformats.org/drawingml/2006/picture">
                   <pic:nvPicPr>
-                    <pic:cNvPr id="11" name="Use Case Model 7.1.png"/>
+                    <pic:cNvPr id="10" name="10.jpg"/>
                     <pic:cNvPicPr/>
                   </pic:nvPicPr>
                   <pic:blipFill>
@@ -2987,7 +2986,7 @@
                   <pic:spPr>
                     <a:xfrm>
                       <a:off x="0" y="0"/>
-                      <a:ext cx="4765839" cy="6712957"/>
+                      <a:ext cx="3810000" cy="4940300"/>
                     </a:xfrm>
                     <a:prstGeom prst="rect">
                       <a:avLst/>
@@ -3021,6 +3020,7 @@
           <w:rFonts w:ascii="Calibri" w:hAnsi="Calibri" w:cs="Calibri"/>
           <w:b/>
         </w:rPr>
+        <w:lastRenderedPageBreak/>
         <w:t>Physical</w:t>
       </w:r>
     </w:p>
@@ -3143,7 +3143,6 @@
         <w:rPr>
           <w:rFonts w:ascii="Calibri" w:hAnsi="Calibri" w:cs="Calibri"/>
         </w:rPr>
-        <w:lastRenderedPageBreak/>
         <w:t>Database</w:t>
       </w:r>
       <w:bookmarkEnd w:id="11"/>
@@ -3238,7 +3237,6 @@
         <w:rPr>
           <w:rFonts w:ascii="Calibri" w:hAnsi="Calibri" w:cs="Calibri"/>
         </w:rPr>
-        <w:lastRenderedPageBreak/>
         <w:t>Server Application</w:t>
       </w:r>
       <w:bookmarkEnd w:id="12"/>
@@ -3299,6 +3297,7 @@
         <w:rPr>
           <w:rFonts w:ascii="Calibri" w:hAnsi="Calibri" w:cs="Calibri"/>
         </w:rPr>
+        <w:lastRenderedPageBreak/>
         <w:t xml:space="preserve">DAO files: is </w:t>
       </w:r>
       <w:r>
@@ -9277,7 +9276,7 @@
 </file>
 
 <file path=customXml/itemProps1.xml><?xml version="1.0" encoding="utf-8"?>
-<ds:datastoreItem xmlns:ds="http://schemas.openxmlformats.org/officeDocument/2006/customXml" ds:itemID="{A742B138-23AF-FD44-B14B-58A0A70339DB}">
+<ds:datastoreItem xmlns:ds="http://schemas.openxmlformats.org/officeDocument/2006/customXml" ds:itemID="{0476977B-0A75-B84D-AA62-78A7DF211049}">
   <ds:schemaRefs>
     <ds:schemaRef ds:uri="http://schemas.openxmlformats.org/officeDocument/2006/bibliography"/>
   </ds:schemaRefs>

</xml_diff>